<commit_message>
prepare reviews for final submission
</commit_message>
<xml_diff>
--- a/research_review.docx
+++ b/research_review.docx
@@ -107,7 +107,27 @@
           <w:szCs w:val="22"/>
           <w:lang w:val="en-US"/>
         </w:rPr>
-        <w:t xml:space="preserve">The game of Go is considered extremely challenging for artificial agents due to </w:t>
+        <w:t xml:space="preserve">The game of Go is considered extremely challenging for artificial </w:t>
+      </w:r>
+      <w:proofErr w:type="gramStart"/>
+      <w:r>
+        <w:rPr>
+          <w:rFonts w:ascii="Calibri" w:hAnsi="Calibri"/>
+          <w:sz w:val="22"/>
+          <w:szCs w:val="22"/>
+          <w:lang w:val="en-US"/>
+        </w:rPr>
+        <w:t>agents</w:t>
+      </w:r>
+      <w:proofErr w:type="gramEnd"/>
+      <w:r>
+        <w:rPr>
+          <w:rFonts w:ascii="Calibri" w:hAnsi="Calibri"/>
+          <w:sz w:val="22"/>
+          <w:szCs w:val="22"/>
+          <w:lang w:val="en-US"/>
+        </w:rPr>
+        <w:t xml:space="preserve"> due to </w:t>
       </w:r>
       <w:r>
         <w:rPr>
@@ -143,18 +163,7 @@
           <w:szCs w:val="22"/>
           <w:lang w:val="en-US"/>
         </w:rPr>
-        <w:t>Previous to AlphaGo, the best approaches to play Go were based on Monte Carlo Tree Search (MCST). This</w:t>
-      </w:r>
-      <w:bookmarkStart w:id="0" w:name="_GoBack"/>
-      <w:bookmarkEnd w:id="0"/>
-      <w:r>
-        <w:rPr>
-          <w:rFonts w:ascii="Calibri" w:hAnsi="Calibri"/>
-          <w:sz w:val="22"/>
-          <w:szCs w:val="22"/>
-          <w:lang w:val="en-US"/>
-        </w:rPr>
-        <w:t xml:space="preserve"> technique aims at reducing the depth and width of the search tree by using Monte Carlo rollouts to estimate the value of each state in the search tree. A Monte Carlo rollout of an action policy "p", is a game simulation under sampling actions from the policy </w:t>
+        <w:t xml:space="preserve">Previous to AlphaGo, the best approaches to play Go were based on Monte Carlo Tree Search (MCST). This technique aims at reducing the depth and width of the search tree by using Monte Carlo rollouts to estimate the value of each state in the search tree. A Monte Carlo rollout of an action policy "p", is a game simulation under sampling actions from the policy </w:t>
       </w:r>
       <w:r>
         <w:rPr>
@@ -709,7 +718,27 @@
           <w:szCs w:val="22"/>
           <w:lang w:val="en-US"/>
         </w:rPr>
-        <w:t xml:space="preserve"> predicts the probability of current position to result in a win or loss under the assumption of two agents which play perfectly. When trained on human game plays it severely overfitted, </w:t>
+        <w:t xml:space="preserve"> predicts the probability of current position to result in a win or loss under the assumption of two agents which play perfectly. When trained on human game plays it severely </w:t>
+      </w:r>
+      <w:proofErr w:type="spellStart"/>
+      <w:r>
+        <w:rPr>
+          <w:rFonts w:ascii="Calibri" w:hAnsi="Calibri"/>
+          <w:sz w:val="22"/>
+          <w:szCs w:val="22"/>
+          <w:lang w:val="en-US"/>
+        </w:rPr>
+        <w:t>overfitted</w:t>
+      </w:r>
+      <w:proofErr w:type="spellEnd"/>
+      <w:r>
+        <w:rPr>
+          <w:rFonts w:ascii="Calibri" w:hAnsi="Calibri"/>
+          <w:sz w:val="22"/>
+          <w:szCs w:val="22"/>
+          <w:lang w:val="en-US"/>
+        </w:rPr>
+        <w:t xml:space="preserve">, </w:t>
       </w:r>
       <w:r>
         <w:rPr>
@@ -766,7 +795,31 @@
           <w:szCs w:val="22"/>
           <w:lang w:val="en-US"/>
         </w:rPr>
-        <w:t xml:space="preserve">Q(s,a) </w:t>
+        <w:t>Q(</w:t>
+      </w:r>
+      <w:proofErr w:type="spellStart"/>
+      <w:proofErr w:type="gramStart"/>
+      <w:r>
+        <w:rPr>
+          <w:rFonts w:ascii="Calibri" w:hAnsi="Calibri"/>
+          <w:i/>
+          <w:sz w:val="22"/>
+          <w:szCs w:val="22"/>
+          <w:lang w:val="en-US"/>
+        </w:rPr>
+        <w:t>s,a</w:t>
+      </w:r>
+      <w:proofErr w:type="spellEnd"/>
+      <w:proofErr w:type="gramEnd"/>
+      <w:r>
+        <w:rPr>
+          <w:rFonts w:ascii="Calibri" w:hAnsi="Calibri"/>
+          <w:i/>
+          <w:sz w:val="22"/>
+          <w:szCs w:val="22"/>
+          <w:lang w:val="en-US"/>
+        </w:rPr>
+        <w:t xml:space="preserve">) </w:t>
       </w:r>
       <w:r>
         <w:rPr>
@@ -834,7 +887,29 @@
           <w:szCs w:val="22"/>
           <w:lang w:val="en-US"/>
         </w:rPr>
-        <w:t>(expansion phase)</w:t>
+        <w:t>(</w:t>
+      </w:r>
+      <w:proofErr w:type="spellStart"/>
+      <w:r>
+        <w:rPr>
+          <w:rFonts w:ascii="Calibri" w:hAnsi="Calibri"/>
+          <w:i/>
+          <w:sz w:val="22"/>
+          <w:szCs w:val="22"/>
+          <w:lang w:val="en-US"/>
+        </w:rPr>
+        <w:t>expansion</w:t>
+      </w:r>
+      <w:proofErr w:type="spellEnd"/>
+      <w:r>
+        <w:rPr>
+          <w:rFonts w:ascii="Calibri" w:hAnsi="Calibri"/>
+          <w:i/>
+          <w:sz w:val="22"/>
+          <w:szCs w:val="22"/>
+          <w:lang w:val="en-US"/>
+        </w:rPr>
+        <w:t xml:space="preserve"> phase)</w:t>
       </w:r>
       <w:r>
         <w:rPr>
@@ -858,6 +933,22 @@
     </w:p>
     <w:p>
       <w:pPr>
+        <w:pStyle w:val="Heading2"/>
+        <w:rPr>
+          <w:lang w:val="en-US"/>
+        </w:rPr>
+      </w:pPr>
+      <w:bookmarkStart w:id="0" w:name="_GoBack"/>
+      <w:r>
+        <w:rPr>
+          <w:lang w:val="en-US"/>
+        </w:rPr>
+        <w:t xml:space="preserve">Results:  </w:t>
+      </w:r>
+    </w:p>
+    <w:bookmarkEnd w:id="0"/>
+    <w:p>
+      <w:pPr>
         <w:rPr>
           <w:rFonts w:ascii="Calibri" w:hAnsi="Calibri"/>
           <w:b/>
@@ -866,45 +957,44 @@
           <w:lang w:val="en-US"/>
         </w:rPr>
       </w:pPr>
-      <w:r>
-        <w:rPr>
-          <w:rFonts w:ascii="Calibri" w:hAnsi="Calibri"/>
-          <w:b/>
-          <w:sz w:val="22"/>
-          <w:szCs w:val="22"/>
-          <w:lang w:val="en-US"/>
-        </w:rPr>
-        <w:t xml:space="preserve">Results:  </w:t>
-      </w:r>
-    </w:p>
-    <w:p>
-      <w:pPr>
-        <w:rPr>
-          <w:rFonts w:ascii="Calibri" w:hAnsi="Calibri"/>
-          <w:b/>
-          <w:sz w:val="22"/>
-          <w:szCs w:val="22"/>
-          <w:lang w:val="en-US"/>
-        </w:rPr>
-      </w:pPr>
-    </w:p>
-    <w:p>
-      <w:pPr>
-        <w:rPr>
-          <w:rFonts w:ascii="Calibri" w:hAnsi="Calibri"/>
-          <w:sz w:val="22"/>
-          <w:szCs w:val="22"/>
-          <w:lang w:val="en-US"/>
-        </w:rPr>
-      </w:pPr>
-      <w:r>
-        <w:rPr>
-          <w:rFonts w:ascii="Calibri" w:hAnsi="Calibri"/>
-          <w:sz w:val="22"/>
-          <w:szCs w:val="22"/>
-          <w:lang w:val="en-US"/>
-        </w:rPr>
-        <w:t xml:space="preserve">The paper presents a comprehensive evaluation of the algorithm against artificial and human agents. In a nutshell AlphaGo significantly outperforms previously existing Goplaying AIs and is better than the current </w:t>
+    </w:p>
+    <w:p>
+      <w:pPr>
+        <w:rPr>
+          <w:rFonts w:ascii="Calibri" w:hAnsi="Calibri"/>
+          <w:sz w:val="22"/>
+          <w:szCs w:val="22"/>
+          <w:lang w:val="en-US"/>
+        </w:rPr>
+      </w:pPr>
+      <w:r>
+        <w:rPr>
+          <w:rFonts w:ascii="Calibri" w:hAnsi="Calibri"/>
+          <w:sz w:val="22"/>
+          <w:szCs w:val="22"/>
+          <w:lang w:val="en-US"/>
+        </w:rPr>
+        <w:t xml:space="preserve">The paper presents a comprehensive evaluation of the algorithm against artificial and human agents. In a nutshell AlphaGo significantly outperforms previously existing </w:t>
+      </w:r>
+      <w:proofErr w:type="spellStart"/>
+      <w:r>
+        <w:rPr>
+          <w:rFonts w:ascii="Calibri" w:hAnsi="Calibri"/>
+          <w:sz w:val="22"/>
+          <w:szCs w:val="22"/>
+          <w:lang w:val="en-US"/>
+        </w:rPr>
+        <w:t>Goplaying</w:t>
+      </w:r>
+      <w:proofErr w:type="spellEnd"/>
+      <w:r>
+        <w:rPr>
+          <w:rFonts w:ascii="Calibri" w:hAnsi="Calibri"/>
+          <w:sz w:val="22"/>
+          <w:szCs w:val="22"/>
+          <w:lang w:val="en-US"/>
+        </w:rPr>
+        <w:t xml:space="preserve"> AIs and is better than the current </w:t>
       </w:r>
       <w:r>
         <w:rPr>
@@ -2102,6 +2192,28 @@
       <w:szCs w:val="32"/>
     </w:rPr>
   </w:style>
+  <w:style w:type="paragraph" w:styleId="Heading2">
+    <w:name w:val="heading 2"/>
+    <w:basedOn w:val="Normal"/>
+    <w:next w:val="Normal"/>
+    <w:link w:val="Heading2Char"/>
+    <w:uiPriority w:val="9"/>
+    <w:unhideWhenUsed/>
+    <w:qFormat/>
+    <w:rsid w:val="00B854FD"/>
+    <w:pPr>
+      <w:keepNext/>
+      <w:keepLines/>
+      <w:spacing w:before="40"/>
+      <w:outlineLvl w:val="1"/>
+    </w:pPr>
+    <w:rPr>
+      <w:rFonts w:asciiTheme="majorHAnsi" w:eastAsiaTheme="majorEastAsia" w:hAnsiTheme="majorHAnsi" w:cstheme="majorBidi"/>
+      <w:color w:val="2F5496" w:themeColor="accent1" w:themeShade="BF"/>
+      <w:sz w:val="26"/>
+      <w:szCs w:val="26"/>
+    </w:rPr>
+  </w:style>
   <w:style w:type="character" w:default="1" w:styleId="DefaultParagraphFont">
     <w:name w:val="Default Paragraph Font"/>
     <w:uiPriority w:val="1"/>
@@ -2151,6 +2263,19 @@
       <w:color w:val="2F5496" w:themeColor="accent1" w:themeShade="BF"/>
       <w:sz w:val="32"/>
       <w:szCs w:val="32"/>
+    </w:rPr>
+  </w:style>
+  <w:style w:type="character" w:customStyle="1" w:styleId="Heading2Char">
+    <w:name w:val="Heading 2 Char"/>
+    <w:basedOn w:val="DefaultParagraphFont"/>
+    <w:link w:val="Heading2"/>
+    <w:uiPriority w:val="9"/>
+    <w:rsid w:val="00B854FD"/>
+    <w:rPr>
+      <w:rFonts w:asciiTheme="majorHAnsi" w:eastAsiaTheme="majorEastAsia" w:hAnsiTheme="majorHAnsi" w:cstheme="majorBidi"/>
+      <w:color w:val="2F5496" w:themeColor="accent1" w:themeShade="BF"/>
+      <w:sz w:val="26"/>
+      <w:szCs w:val="26"/>
     </w:rPr>
   </w:style>
 </w:styles>

</xml_diff>